<commit_message>
copy paste para desenvolvimento
</commit_message>
<xml_diff>
--- a/Para_Desenvolvimento.docx
+++ b/Para_Desenvolvimento.docx
@@ -56,14 +56,54 @@
       <w:r>
         <w:t xml:space="preserve">Uma possibilidade considerada para estes menus foi a utilização do </w:t>
       </w:r>
+      <w:proofErr w:type="spellStart"/>
       <w:r>
         <w:rPr>
           <w:i/>
         </w:rPr>
-        <w:t>rich widget</w:t>
-      </w:r>
-      <w:r>
-        <w:t xml:space="preserve"> Accordion, que também permite fazer algo semelhante. Mas devido algumas limitações visuais, o Ballon foi escolhido sobre o Accordion.</w:t>
+        <w:t>rich</w:t>
+      </w:r>
+      <w:proofErr w:type="spellEnd"/>
+      <w:r>
+        <w:rPr>
+          <w:i/>
+        </w:rPr>
+        <w:t xml:space="preserve"> </w:t>
+      </w:r>
+      <w:proofErr w:type="spellStart"/>
+      <w:r>
+        <w:rPr>
+          <w:i/>
+        </w:rPr>
+        <w:t>widget</w:t>
+      </w:r>
+      <w:proofErr w:type="spellEnd"/>
+      <w:r>
+        <w:t xml:space="preserve"> </w:t>
+      </w:r>
+      <w:proofErr w:type="spellStart"/>
+      <w:r>
+        <w:t>Accordion</w:t>
+      </w:r>
+      <w:proofErr w:type="spellEnd"/>
+      <w:r>
+        <w:t xml:space="preserve">, que também permite fazer algo semelhante. Mas devido algumas limitações visuais, o </w:t>
+      </w:r>
+      <w:proofErr w:type="spellStart"/>
+      <w:r>
+        <w:t>Ballon</w:t>
+      </w:r>
+      <w:proofErr w:type="spellEnd"/>
+      <w:r>
+        <w:t xml:space="preserve"> foi escolhido sobre o </w:t>
+      </w:r>
+      <w:proofErr w:type="spellStart"/>
+      <w:r>
+        <w:t>Accordion</w:t>
+      </w:r>
+      <w:proofErr w:type="spellEnd"/>
+      <w:r>
+        <w:t>.</w:t>
       </w:r>
     </w:p>
     <w:p/>
@@ -73,19 +113,37 @@
           <w:color w:val="FF0000"/>
         </w:rPr>
       </w:pPr>
+      <w:proofErr w:type="spellStart"/>
       <w:r>
         <w:rPr>
           <w:color w:val="FF0000"/>
         </w:rPr>
         <w:t>Tabs</w:t>
       </w:r>
+      <w:proofErr w:type="spellEnd"/>
     </w:p>
     <w:p>
       <w:pPr>
         <w:ind w:firstLine="391"/>
       </w:pPr>
       <w:r>
-        <w:t>Originalmente, antes de se descobrir a existência deste rich widget, foram consideradas duas possibilidades, ambas com limitações notáveis.</w:t>
+        <w:t xml:space="preserve">Originalmente, antes de se descobrir a existência deste </w:t>
+      </w:r>
+      <w:proofErr w:type="spellStart"/>
+      <w:r>
+        <w:t>rich</w:t>
+      </w:r>
+      <w:proofErr w:type="spellEnd"/>
+      <w:r>
+        <w:t xml:space="preserve"> </w:t>
+      </w:r>
+      <w:proofErr w:type="spellStart"/>
+      <w:r>
+        <w:t>widget</w:t>
+      </w:r>
+      <w:proofErr w:type="spellEnd"/>
+      <w:r>
+        <w:t>, foram consideradas duas possibilidades, ambas com limitações notáveis.</w:t>
       </w:r>
     </w:p>
     <w:p>
@@ -95,12 +153,14 @@
       <w:r>
         <w:t xml:space="preserve">A primeira era incluir nas páginas com muita informação um menu extra, no topo da página, com vários botões que demonstram a parte da página desejada. Depois considerou-se passar esse menu para um ponto mais abaixo e usar </w:t>
       </w:r>
+      <w:proofErr w:type="spellStart"/>
       <w:r>
         <w:rPr>
           <w:i/>
         </w:rPr>
         <w:t>ballon</w:t>
       </w:r>
+      <w:proofErr w:type="spellEnd"/>
       <w:r>
         <w:t xml:space="preserve"> para esconder os botões.</w:t>
       </w:r>
@@ -110,7 +170,15 @@
         <w:ind w:firstLine="391"/>
       </w:pPr>
       <w:r>
-        <w:t xml:space="preserve">Ambas possibilidades envolviam algum código extra da parte da aplicação, para esconder a parte das páginas que não se quer visualizar era necessário utilizar a característica Visible, associando a mesma a uma variável que era alterada com o pressionar dos botões já referidos. </w:t>
+        <w:t xml:space="preserve">Ambas possibilidades envolviam algum código extra da parte da aplicação, para esconder a parte das páginas que não se quer visualizar era necessário utilizar a característica </w:t>
+      </w:r>
+      <w:proofErr w:type="spellStart"/>
+      <w:r>
+        <w:t>Visible</w:t>
+      </w:r>
+      <w:proofErr w:type="spellEnd"/>
+      <w:r>
+        <w:t xml:space="preserve">, associando a mesma a uma variável que era alterada com o pressionar dos botões já referidos. </w:t>
       </w:r>
     </w:p>
     <w:p>
@@ -120,12 +188,28 @@
       <w:r>
         <w:t xml:space="preserve">Esta alteração seria sempre acompanhada por um </w:t>
       </w:r>
+      <w:proofErr w:type="spellStart"/>
       <w:r>
         <w:rPr>
           <w:i/>
         </w:rPr>
-        <w:t>ajax refresh</w:t>
-      </w:r>
+        <w:t>ajax</w:t>
+      </w:r>
+      <w:proofErr w:type="spellEnd"/>
+      <w:r>
+        <w:rPr>
+          <w:i/>
+        </w:rPr>
+        <w:t xml:space="preserve"> </w:t>
+      </w:r>
+      <w:proofErr w:type="spellStart"/>
+      <w:r>
+        <w:rPr>
+          <w:i/>
+        </w:rPr>
+        <w:t>refresh</w:t>
+      </w:r>
+      <w:proofErr w:type="spellEnd"/>
       <w:r>
         <w:t xml:space="preserve"> que escondia as partes da página não desejadas e demonstra a parte da página desejada. </w:t>
       </w:r>
@@ -135,7 +219,31 @@
         <w:ind w:firstLine="391"/>
       </w:pPr>
       <w:r>
-        <w:t>Então estas formas de visualização envolviam sempre incluir uma variável extra a página, como também uma Screen Action, elementos desnecessários com a utilização da Tabs.</w:t>
+        <w:t xml:space="preserve">Então estas formas de visualização envolviam sempre incluir uma variável extra a página, como também uma </w:t>
+      </w:r>
+      <w:proofErr w:type="spellStart"/>
+      <w:r>
+        <w:t>Screen</w:t>
+      </w:r>
+      <w:proofErr w:type="spellEnd"/>
+      <w:r>
+        <w:t xml:space="preserve"> </w:t>
+      </w:r>
+      <w:proofErr w:type="spellStart"/>
+      <w:r>
+        <w:t>Action</w:t>
+      </w:r>
+      <w:proofErr w:type="spellEnd"/>
+      <w:r>
+        <w:t xml:space="preserve">, elementos desnecessários com a utilização da </w:t>
+      </w:r>
+      <w:proofErr w:type="spellStart"/>
+      <w:r>
+        <w:t>Tabs</w:t>
+      </w:r>
+      <w:proofErr w:type="spellEnd"/>
+      <w:r>
+        <w:t>.</w:t>
       </w:r>
     </w:p>
     <w:p>
@@ -151,20 +259,55 @@
           <w:color w:val="FF0000"/>
         </w:rPr>
       </w:pPr>
+      <w:proofErr w:type="spellStart"/>
       <w:r>
         <w:rPr>
           <w:color w:val="FF0000"/>
         </w:rPr>
         <w:t>List_Navigation</w:t>
       </w:r>
+      <w:proofErr w:type="spellEnd"/>
     </w:p>
     <w:p>
       <w:pPr>
         <w:ind w:firstLine="391"/>
       </w:pPr>
       <w:r>
-        <w:t xml:space="preserve">Deve ser notado que a List_Navigation não inclui em si a capacidade de alterar a tabela, para tal é necessário associar a mesma uma Screen Action. Esta deve obter a informação da tabela, normalmente realizando uma Resfesh Data sobre o </w:t>
-      </w:r>
+        <w:t xml:space="preserve">Deve ser notado que a </w:t>
+      </w:r>
+      <w:proofErr w:type="spellStart"/>
+      <w:r>
+        <w:t>List_Navigation</w:t>
+      </w:r>
+      <w:proofErr w:type="spellEnd"/>
+      <w:r>
+        <w:t xml:space="preserve"> não inclui em si a capacidade de alterar a tabela, para tal é necessário associar a mesma uma </w:t>
+      </w:r>
+      <w:proofErr w:type="spellStart"/>
+      <w:r>
+        <w:t>Screen</w:t>
+      </w:r>
+      <w:proofErr w:type="spellEnd"/>
+      <w:r>
+        <w:t xml:space="preserve"> </w:t>
+      </w:r>
+      <w:proofErr w:type="spellStart"/>
+      <w:r>
+        <w:t>Action</w:t>
+      </w:r>
+      <w:proofErr w:type="spellEnd"/>
+      <w:r>
+        <w:t xml:space="preserve">. Esta deve obter a informação da tabela, normalmente realizando uma </w:t>
+      </w:r>
+      <w:proofErr w:type="spellStart"/>
+      <w:r>
+        <w:t>Resfesh</w:t>
+      </w:r>
+      <w:proofErr w:type="spellEnd"/>
+      <w:r>
+        <w:t xml:space="preserve"> Data sobre o </w:t>
+      </w:r>
+      <w:proofErr w:type="spellStart"/>
       <w:r>
         <w:rPr>
           <w:i/>
@@ -177,12 +320,18 @@
         </w:rPr>
         <w:t>ggreate</w:t>
       </w:r>
+      <w:proofErr w:type="spellEnd"/>
       <w:r>
         <w:t xml:space="preserve"> que obteve a informação da tabela, seguindo de um </w:t>
       </w:r>
       <w:r>
-        <w:t>Ajax Refresh</w:t>
-      </w:r>
+        <w:t xml:space="preserve">Ajax </w:t>
+      </w:r>
+      <w:proofErr w:type="spellStart"/>
+      <w:r>
+        <w:t>Refresh</w:t>
+      </w:r>
+      <w:proofErr w:type="spellEnd"/>
       <w:r>
         <w:t xml:space="preserve"> sobre a tabela em si.</w:t>
       </w:r>
@@ -202,24 +351,54 @@
       <w:r>
         <w:t xml:space="preserve">Estes botões envolviam um quanto código extra da parte da aplicação, primeiro era utilizado quatro variáveis, o </w:t>
       </w:r>
+      <w:proofErr w:type="spellStart"/>
       <w:r>
         <w:rPr>
           <w:i/>
         </w:rPr>
         <w:t>current</w:t>
       </w:r>
-      <w:r>
-        <w:t xml:space="preserve"> que representava a página da lista verificada, nRows o numero de elemento por cada página da lista, needsNext e needsPrev que demonstram a necessidade do botão </w:t>
-      </w:r>
+      <w:proofErr w:type="spellEnd"/>
+      <w:r>
+        <w:t xml:space="preserve"> que representava a página da lista verificada, </w:t>
+      </w:r>
+      <w:proofErr w:type="spellStart"/>
+      <w:r>
+        <w:t>nRows</w:t>
+      </w:r>
+      <w:proofErr w:type="spellEnd"/>
+      <w:r>
+        <w:t xml:space="preserve"> o numero de elemento por cada página da lista, </w:t>
+      </w:r>
+      <w:proofErr w:type="spellStart"/>
+      <w:r>
+        <w:t>needsNext</w:t>
+      </w:r>
+      <w:proofErr w:type="spellEnd"/>
+      <w:r>
+        <w:t xml:space="preserve"> e </w:t>
+      </w:r>
+      <w:proofErr w:type="spellStart"/>
+      <w:r>
+        <w:t>needsPrev</w:t>
+      </w:r>
+      <w:proofErr w:type="spellEnd"/>
+      <w:r>
+        <w:t xml:space="preserve"> que demonstram a necessidade do botão </w:t>
+      </w:r>
+      <w:proofErr w:type="spellStart"/>
       <w:r>
         <w:t>Next</w:t>
       </w:r>
+      <w:proofErr w:type="spellEnd"/>
       <w:r>
         <w:t xml:space="preserve"> e o botão </w:t>
       </w:r>
+      <w:proofErr w:type="spellStart"/>
       <w:r>
         <w:t>Prev</w:t>
       </w:r>
+      <w:proofErr w:type="spellEnd"/>
       <w:r>
         <w:t xml:space="preserve">. </w:t>
       </w:r>
@@ -252,18 +431,22 @@
         <w:lastRenderedPageBreak/>
         <w:t xml:space="preserve">Para verificar a necessidade do </w:t>
       </w:r>
+      <w:proofErr w:type="spellStart"/>
       <w:r>
         <w:t>Prev</w:t>
       </w:r>
+      <w:proofErr w:type="spellEnd"/>
       <w:r>
         <w:t xml:space="preserve"> era bastante simples, sendo que desde que </w:t>
       </w:r>
+      <w:proofErr w:type="spellStart"/>
       <w:r>
         <w:rPr>
           <w:i/>
         </w:rPr>
         <w:t>current</w:t>
       </w:r>
+      <w:proofErr w:type="spellEnd"/>
       <w:r>
         <w:t xml:space="preserve"> </w:t>
       </w:r>
@@ -287,18 +470,49 @@
         </w:rPr>
         <w:t xml:space="preserve">Já a necessidade de </w:t>
       </w:r>
+      <w:proofErr w:type="spellStart"/>
       <w:r>
         <w:rPr>
           <w:rStyle w:val="irreg"/>
         </w:rPr>
         <w:t>Next</w:t>
       </w:r>
-      <w:r>
-        <w:rPr>
-          <w:rStyle w:val="irreg"/>
-        </w:rPr>
-        <w:t xml:space="preserve"> era mais complexo, primeiro a informação para a listagem teria de ocorrer com um SQLQuery em vez de um Aggregate (como é feito atualmente), e nesta </w:t>
-      </w:r>
+      <w:proofErr w:type="spellEnd"/>
+      <w:r>
+        <w:rPr>
+          <w:rStyle w:val="irreg"/>
+        </w:rPr>
+        <w:t xml:space="preserve"> era mais complexo, primeiro a informação para a listagem teria de ocorrer com um </w:t>
+      </w:r>
+      <w:proofErr w:type="spellStart"/>
+      <w:r>
+        <w:rPr>
+          <w:rStyle w:val="irreg"/>
+        </w:rPr>
+        <w:t>SQLQuery</w:t>
+      </w:r>
+      <w:proofErr w:type="spellEnd"/>
+      <w:r>
+        <w:rPr>
+          <w:rStyle w:val="irreg"/>
+        </w:rPr>
+        <w:t xml:space="preserve"> em vez de um </w:t>
+      </w:r>
+      <w:proofErr w:type="spellStart"/>
+      <w:r>
+        <w:rPr>
+          <w:rStyle w:val="irreg"/>
+        </w:rPr>
+        <w:t>Aggregate</w:t>
+      </w:r>
+      <w:proofErr w:type="spellEnd"/>
+      <w:r>
+        <w:rPr>
+          <w:rStyle w:val="irreg"/>
+        </w:rPr>
+        <w:t xml:space="preserve"> (como é feito atualmente), e nesta </w:t>
+      </w:r>
+      <w:proofErr w:type="spellStart"/>
       <w:r>
         <w:rPr>
           <w:rStyle w:val="irreg"/>
@@ -313,11 +527,26 @@
         </w:rPr>
         <w:t>y</w:t>
       </w:r>
-      <w:r>
-        <w:rPr>
-          <w:rStyle w:val="irreg"/>
-        </w:rPr>
-        <w:t xml:space="preserve"> era obtida nRows mais 1 instancia da entidade. </w:t>
+      <w:proofErr w:type="spellEnd"/>
+      <w:r>
+        <w:rPr>
+          <w:rStyle w:val="irreg"/>
+        </w:rPr>
+        <w:t xml:space="preserve"> era obtida </w:t>
+      </w:r>
+      <w:proofErr w:type="spellStart"/>
+      <w:r>
+        <w:rPr>
+          <w:rStyle w:val="irreg"/>
+        </w:rPr>
+        <w:t>nRows</w:t>
+      </w:r>
+      <w:proofErr w:type="spellEnd"/>
+      <w:r>
+        <w:rPr>
+          <w:rStyle w:val="irreg"/>
+        </w:rPr>
+        <w:t xml:space="preserve"> mais 1 instancia da entidade. </w:t>
       </w:r>
     </w:p>
     <w:p>
@@ -333,6 +562,7 @@
         </w:rPr>
         <w:t xml:space="preserve">Se o resultado dessa </w:t>
       </w:r>
+      <w:proofErr w:type="spellStart"/>
       <w:r>
         <w:rPr>
           <w:rStyle w:val="irreg"/>
@@ -340,18 +570,35 @@
         </w:rPr>
         <w:t>query</w:t>
       </w:r>
-      <w:r>
-        <w:rPr>
-          <w:rStyle w:val="irreg"/>
-        </w:rPr>
-        <w:t xml:space="preserve"> for um numero de instancias igual a nRows mais 1 então é necessário o </w:t>
-      </w:r>
+      <w:proofErr w:type="spellEnd"/>
+      <w:r>
+        <w:rPr>
+          <w:rStyle w:val="irreg"/>
+        </w:rPr>
+        <w:t xml:space="preserve"> for um numero de instancias igual a </w:t>
+      </w:r>
+      <w:proofErr w:type="spellStart"/>
+      <w:r>
+        <w:rPr>
+          <w:rStyle w:val="irreg"/>
+        </w:rPr>
+        <w:t>nRows</w:t>
+      </w:r>
+      <w:proofErr w:type="spellEnd"/>
+      <w:r>
+        <w:rPr>
+          <w:rStyle w:val="irreg"/>
+        </w:rPr>
+        <w:t xml:space="preserve"> mais 1 então é necessário o </w:t>
+      </w:r>
+      <w:proofErr w:type="spellStart"/>
       <w:r>
         <w:rPr>
           <w:rStyle w:val="irreg"/>
         </w:rPr>
         <w:t>Next</w:t>
       </w:r>
+      <w:proofErr w:type="spellEnd"/>
       <w:r>
         <w:rPr>
           <w:rStyle w:val="irreg"/>
@@ -370,8 +617,23 @@
         <w:rPr>
           <w:rStyle w:val="irreg"/>
         </w:rPr>
-        <w:t xml:space="preserve">Com a utilização do List_Navigation estas variáveis são desnecessárias e o </w:t>
-      </w:r>
+        <w:t xml:space="preserve">Com a utilização do </w:t>
+      </w:r>
+      <w:proofErr w:type="spellStart"/>
+      <w:r>
+        <w:rPr>
+          <w:rStyle w:val="irreg"/>
+        </w:rPr>
+        <w:t>List_Navigation</w:t>
+      </w:r>
+      <w:proofErr w:type="spellEnd"/>
+      <w:r>
+        <w:rPr>
+          <w:rStyle w:val="irreg"/>
+        </w:rPr>
+        <w:t xml:space="preserve"> estas variáveis são desnecessárias e o </w:t>
+      </w:r>
+      <w:proofErr w:type="spellStart"/>
       <w:r>
         <w:rPr>
           <w:rStyle w:val="irreg"/>
@@ -379,11 +641,54 @@
         </w:rPr>
         <w:t>query</w:t>
       </w:r>
-      <w:r>
-        <w:rPr>
-          <w:rStyle w:val="irreg"/>
-        </w:rPr>
-        <w:t xml:space="preserve"> pode ser substituído por um Aggregate, que em si é otimizado, dai ter sido escolhida sobre o sistema dos botões Prev e Next.</w:t>
+      <w:proofErr w:type="spellEnd"/>
+      <w:r>
+        <w:rPr>
+          <w:rStyle w:val="irreg"/>
+        </w:rPr>
+        <w:t xml:space="preserve"> pode ser substituído por um </w:t>
+      </w:r>
+      <w:proofErr w:type="spellStart"/>
+      <w:r>
+        <w:rPr>
+          <w:rStyle w:val="irreg"/>
+        </w:rPr>
+        <w:t>Aggregate</w:t>
+      </w:r>
+      <w:proofErr w:type="spellEnd"/>
+      <w:r>
+        <w:rPr>
+          <w:rStyle w:val="irreg"/>
+        </w:rPr>
+        <w:t xml:space="preserve">, que em si é otimizado, dai ter sido escolhida sobre o sistema dos botões </w:t>
+      </w:r>
+      <w:proofErr w:type="spellStart"/>
+      <w:r>
+        <w:rPr>
+          <w:rStyle w:val="irreg"/>
+        </w:rPr>
+        <w:t>Prev</w:t>
+      </w:r>
+      <w:proofErr w:type="spellEnd"/>
+      <w:r>
+        <w:rPr>
+          <w:rStyle w:val="irreg"/>
+        </w:rPr>
+        <w:t xml:space="preserve"> e </w:t>
+      </w:r>
+      <w:proofErr w:type="spellStart"/>
+      <w:r>
+        <w:rPr>
+          <w:rStyle w:val="irreg"/>
+        </w:rPr>
+        <w:t>Next</w:t>
+      </w:r>
+      <w:proofErr w:type="spellEnd"/>
+      <w:r>
+        <w:rPr>
+          <w:rStyle w:val="irreg"/>
+        </w:rPr>
+        <w:t>.</w:t>
       </w:r>
     </w:p>
     <w:p>
@@ -394,7 +699,49 @@
         <w:rPr>
           <w:rStyle w:val="irreg"/>
         </w:rPr>
-        <w:t xml:space="preserve">Outro fator desta escolha é o facto que o List_Navigation permite vários botões numerados, não sendo restinguido aos botões Next e Previous, que também inclui.  </w:t>
+        <w:t xml:space="preserve">Outro fator desta escolha é o facto que o </w:t>
+      </w:r>
+      <w:proofErr w:type="spellStart"/>
+      <w:r>
+        <w:rPr>
+          <w:rStyle w:val="irreg"/>
+        </w:rPr>
+        <w:t>List_Navigation</w:t>
+      </w:r>
+      <w:proofErr w:type="spellEnd"/>
+      <w:r>
+        <w:rPr>
+          <w:rStyle w:val="irreg"/>
+        </w:rPr>
+        <w:t xml:space="preserve"> permite vários botões numerados, não sendo restinguido aos botões </w:t>
+      </w:r>
+      <w:proofErr w:type="spellStart"/>
+      <w:r>
+        <w:rPr>
+          <w:rStyle w:val="irreg"/>
+        </w:rPr>
+        <w:t>Next</w:t>
+      </w:r>
+      <w:proofErr w:type="spellEnd"/>
+      <w:r>
+        <w:rPr>
+          <w:rStyle w:val="irreg"/>
+        </w:rPr>
+        <w:t xml:space="preserve"> e </w:t>
+      </w:r>
+      <w:proofErr w:type="spellStart"/>
+      <w:r>
+        <w:rPr>
+          <w:rStyle w:val="irreg"/>
+        </w:rPr>
+        <w:t>Previous</w:t>
+      </w:r>
+      <w:proofErr w:type="spellEnd"/>
+      <w:r>
+        <w:rPr>
+          <w:rStyle w:val="irreg"/>
+        </w:rPr>
+        <w:t xml:space="preserve">, que também inclui.  </w:t>
       </w:r>
     </w:p>
     <w:p>
@@ -410,14 +757,28 @@
           <w:color w:val="FF0000"/>
         </w:rPr>
       </w:pPr>
+      <w:proofErr w:type="spellStart"/>
       <w:r>
         <w:rPr>
           <w:color w:val="FF0000"/>
         </w:rPr>
-        <w:t>Create e Cancel</w:t>
-      </w:r>
-      <w:bookmarkStart w:id="0" w:name="_GoBack"/>
-      <w:bookmarkEnd w:id="0"/>
+        <w:t>Create</w:t>
+      </w:r>
+      <w:proofErr w:type="spellEnd"/>
+      <w:r>
+        <w:rPr>
+          <w:color w:val="FF0000"/>
+        </w:rPr>
+        <w:t xml:space="preserve"> e </w:t>
+      </w:r>
+      <w:proofErr w:type="spellStart"/>
+      <w:r>
+        <w:rPr>
+          <w:color w:val="FF0000"/>
+        </w:rPr>
+        <w:t>Cancel</w:t>
+      </w:r>
+      <w:proofErr w:type="spellEnd"/>
     </w:p>
     <w:p>
       <w:pPr>
@@ -430,7 +791,21 @@
         <w:rPr>
           <w:color w:val="000000" w:themeColor="text1"/>
         </w:rPr>
-        <w:t>Deve ser notado que estas páginas partilham uma logica, a ideia que até o botão “Create” ser pressionado a instancia não é criada, nem as instancias relacionadas.</w:t>
+        <w:t>Deve ser notado que estas páginas partilham uma logica, a ideia que até o botão “</w:t>
+      </w:r>
+      <w:proofErr w:type="spellStart"/>
+      <w:r>
+        <w:rPr>
+          <w:color w:val="000000" w:themeColor="text1"/>
+        </w:rPr>
+        <w:t>Create</w:t>
+      </w:r>
+      <w:proofErr w:type="spellEnd"/>
+      <w:r>
+        <w:rPr>
+          <w:color w:val="000000" w:themeColor="text1"/>
+        </w:rPr>
+        <w:t>” ser pressionado a instancia não é criada, nem as instancias relacionadas.</w:t>
       </w:r>
     </w:p>
     <w:p>
@@ -444,7 +819,35 @@
         <w:rPr>
           <w:color w:val="000000" w:themeColor="text1"/>
         </w:rPr>
-        <w:t>Esta lógica tem uma vantagem principal, ao não criar as instancias até ao momento desejado nunca são criadas instancias desnecessárias que são removidas de seguida. Também garante que se um utilizador iniciar o processo de criação, mas não o completar, saindo da página sem a utilização dos botões “Create” e “Cancel”, a instancia incompleta não ocupa espaço na base de dados.</w:t>
+        <w:t>Esta lógica tem uma vantagem principal, ao não criar as instancias até ao momento desejado nunca são criadas instancias desnecessárias que são removidas de seguida. Também garante que se um utilizador iniciar o processo de criação, mas não o completar, saindo da página sem a utilização dos botões “</w:t>
+      </w:r>
+      <w:proofErr w:type="spellStart"/>
+      <w:r>
+        <w:rPr>
+          <w:color w:val="000000" w:themeColor="text1"/>
+        </w:rPr>
+        <w:t>Create</w:t>
+      </w:r>
+      <w:proofErr w:type="spellEnd"/>
+      <w:r>
+        <w:rPr>
+          <w:color w:val="000000" w:themeColor="text1"/>
+        </w:rPr>
+        <w:t>” e “</w:t>
+      </w:r>
+      <w:proofErr w:type="spellStart"/>
+      <w:r>
+        <w:rPr>
+          <w:color w:val="000000" w:themeColor="text1"/>
+        </w:rPr>
+        <w:t>Cancel</w:t>
+      </w:r>
+      <w:proofErr w:type="spellEnd"/>
+      <w:r>
+        <w:rPr>
+          <w:color w:val="000000" w:themeColor="text1"/>
+        </w:rPr>
+        <w:t>”, a instancia incompleta não ocupa espaço na base de dados.</w:t>
       </w:r>
     </w:p>
     <w:p>
@@ -467,6 +870,379 @@
           <w:color w:val="FF0000"/>
         </w:rPr>
       </w:pPr>
+    </w:p>
+    <w:p>
+      <w:pPr>
+        <w:rPr>
+          <w:color w:val="FF0000"/>
+        </w:rPr>
+      </w:pPr>
+    </w:p>
+    <w:p>
+      <w:pPr>
+        <w:rPr>
+          <w:color w:val="FF0000"/>
+        </w:rPr>
+      </w:pPr>
+    </w:p>
+    <w:p>
+      <w:pPr>
+        <w:rPr>
+          <w:color w:val="FF0000"/>
+        </w:rPr>
+      </w:pPr>
+    </w:p>
+    <w:p>
+      <w:pPr>
+        <w:rPr>
+          <w:color w:val="FF0000"/>
+        </w:rPr>
+      </w:pPr>
+    </w:p>
+    <w:p>
+      <w:pPr>
+        <w:ind w:firstLine="391"/>
+      </w:pPr>
+      <w:commentRangeStart w:id="0"/>
+      <w:r>
+        <w:t xml:space="preserve">O menu de colaboradores tem </w:t>
+      </w:r>
+      <w:r>
+        <w:rPr>
+          <w:i/>
+        </w:rPr>
+        <w:t>links</w:t>
+      </w:r>
+      <w:r>
+        <w:t xml:space="preserve"> para as seguintes páginas:</w:t>
+      </w:r>
+    </w:p>
+    <w:p>
+      <w:pPr>
+        <w:pStyle w:val="PargrafodaLista"/>
+        <w:numPr>
+          <w:ilvl w:val="0"/>
+          <w:numId w:val="1"/>
+        </w:numPr>
+        <w:ind w:left="1105" w:hanging="357"/>
+      </w:pPr>
+      <w:proofErr w:type="spellStart"/>
+      <w:r>
+        <w:t>Vacancies</w:t>
+      </w:r>
+      <w:proofErr w:type="spellEnd"/>
+      <w:r>
+        <w:t>, vagas já estabelecidas, permite introduzir uma nova vaga,</w:t>
+      </w:r>
+    </w:p>
+    <w:p>
+      <w:pPr>
+        <w:pStyle w:val="PargrafodaLista"/>
+        <w:numPr>
+          <w:ilvl w:val="0"/>
+          <w:numId w:val="1"/>
+        </w:numPr>
+        <w:ind w:left="1105" w:hanging="357"/>
+      </w:pPr>
+      <w:proofErr w:type="spellStart"/>
+      <w:r>
+        <w:t>Applications</w:t>
+      </w:r>
+      <w:proofErr w:type="spellEnd"/>
+      <w:r>
+        <w:t>, lista de aplicações de candidatos a vagas já estabelecidas,</w:t>
+      </w:r>
+    </w:p>
+    <w:p>
+      <w:pPr>
+        <w:pStyle w:val="PargrafodaLista"/>
+        <w:numPr>
+          <w:ilvl w:val="0"/>
+          <w:numId w:val="1"/>
+        </w:numPr>
+        <w:ind w:left="1105" w:hanging="357"/>
+      </w:pPr>
+      <w:proofErr w:type="spellStart"/>
+      <w:r>
+        <w:t>Projects</w:t>
+      </w:r>
+      <w:proofErr w:type="spellEnd"/>
+      <w:r>
+        <w:t>, projetos iniciados, permite iniciar um novo projeto,</w:t>
+      </w:r>
+    </w:p>
+    <w:p>
+      <w:pPr>
+        <w:pStyle w:val="PargrafodaLista"/>
+        <w:numPr>
+          <w:ilvl w:val="1"/>
+          <w:numId w:val="1"/>
+        </w:numPr>
+        <w:ind w:left="1786" w:hanging="357"/>
+      </w:pPr>
+      <w:r>
+        <w:t>Nota: é possível criar vagas a partir de um projeto.</w:t>
+      </w:r>
+    </w:p>
+    <w:p>
+      <w:pPr>
+        <w:pStyle w:val="PargrafodaLista"/>
+        <w:numPr>
+          <w:ilvl w:val="0"/>
+          <w:numId w:val="1"/>
+        </w:numPr>
+        <w:ind w:left="1105" w:hanging="357"/>
+      </w:pPr>
+      <w:proofErr w:type="spellStart"/>
+      <w:r>
+        <w:t>Clients</w:t>
+      </w:r>
+      <w:proofErr w:type="spellEnd"/>
+      <w:r>
+        <w:t>, clientes da PS Tec, permite adicionar um cliente,</w:t>
+      </w:r>
+    </w:p>
+    <w:p>
+      <w:pPr>
+        <w:pStyle w:val="PargrafodaLista"/>
+        <w:numPr>
+          <w:ilvl w:val="1"/>
+          <w:numId w:val="1"/>
+        </w:numPr>
+        <w:ind w:left="1786" w:hanging="357"/>
+      </w:pPr>
+      <w:r>
+        <w:t>Nota: é possível criar projetos a partir de um cliente.</w:t>
+      </w:r>
+    </w:p>
+    <w:p>
+      <w:pPr>
+        <w:pStyle w:val="PargrafodaLista"/>
+        <w:numPr>
+          <w:ilvl w:val="0"/>
+          <w:numId w:val="1"/>
+        </w:numPr>
+        <w:ind w:left="1105" w:hanging="357"/>
+      </w:pPr>
+      <w:proofErr w:type="spellStart"/>
+      <w:r>
+        <w:t>Events</w:t>
+      </w:r>
+      <w:proofErr w:type="spellEnd"/>
+      <w:r>
+        <w:t>, demonstra os eventos em que o utilizador participa, permite introduzir um novo evento,</w:t>
+      </w:r>
+    </w:p>
+    <w:p>
+      <w:pPr>
+        <w:pStyle w:val="PargrafodaLista"/>
+        <w:numPr>
+          <w:ilvl w:val="0"/>
+          <w:numId w:val="1"/>
+        </w:numPr>
+        <w:ind w:left="1105" w:hanging="357"/>
+      </w:pPr>
+      <w:proofErr w:type="spellStart"/>
+      <w:r>
+        <w:lastRenderedPageBreak/>
+        <w:t>Forms</w:t>
+      </w:r>
+      <w:proofErr w:type="spellEnd"/>
+      <w:r>
+        <w:t>, lista de formulários existentes, permite adicionar e alterar formulários,</w:t>
+      </w:r>
+    </w:p>
+    <w:p>
+      <w:pPr>
+        <w:pStyle w:val="PargrafodaLista"/>
+        <w:numPr>
+          <w:ilvl w:val="0"/>
+          <w:numId w:val="1"/>
+        </w:numPr>
+        <w:ind w:left="1105" w:hanging="357"/>
+      </w:pPr>
+      <w:proofErr w:type="spellStart"/>
+      <w:r>
+        <w:t>Curriculums</w:t>
+      </w:r>
+      <w:proofErr w:type="spellEnd"/>
+      <w:r>
+        <w:t>, demonstra as candidaturas espontâneas que ainda não foram recusadas ou aceitadas,</w:t>
+      </w:r>
+    </w:p>
+    <w:p>
+      <w:pPr>
+        <w:pStyle w:val="PargrafodaLista"/>
+        <w:numPr>
+          <w:ilvl w:val="0"/>
+          <w:numId w:val="1"/>
+        </w:numPr>
+        <w:ind w:left="1105" w:hanging="357"/>
+      </w:pPr>
+      <w:r>
+        <w:t>Candidates, lista dos candidatos já existentes,</w:t>
+      </w:r>
+    </w:p>
+    <w:p>
+      <w:pPr>
+        <w:pStyle w:val="PargrafodaLista"/>
+        <w:numPr>
+          <w:ilvl w:val="1"/>
+          <w:numId w:val="1"/>
+        </w:numPr>
+        <w:ind w:left="1786" w:hanging="357"/>
+      </w:pPr>
+      <w:r>
+        <w:t>Nota: cada candidato demonstrado permite ver as informações gerais, o currículo, dossiê de capacidades, aplicações e até entrevista já realizadas.</w:t>
+      </w:r>
+    </w:p>
+    <w:p>
+      <w:pPr>
+        <w:ind w:firstLine="391"/>
+      </w:pPr>
+      <w:r>
+        <w:t>Já o menu de candidatos tem links para as páginas:</w:t>
+      </w:r>
+    </w:p>
+    <w:p>
+      <w:pPr>
+        <w:pStyle w:val="PargrafodaLista"/>
+        <w:numPr>
+          <w:ilvl w:val="0"/>
+          <w:numId w:val="2"/>
+        </w:numPr>
+        <w:ind w:left="1105" w:hanging="357"/>
+      </w:pPr>
+      <w:r>
+        <w:t>General, informação geral do candidato,</w:t>
+      </w:r>
+    </w:p>
+    <w:p>
+      <w:pPr>
+        <w:pStyle w:val="PargrafodaLista"/>
+        <w:numPr>
+          <w:ilvl w:val="0"/>
+          <w:numId w:val="2"/>
+        </w:numPr>
+        <w:ind w:left="1105" w:hanging="357"/>
+      </w:pPr>
+      <w:r>
+        <w:t>Curriculum, currículo do candidato, permite alterar o mesmo,</w:t>
+      </w:r>
+    </w:p>
+    <w:p>
+      <w:pPr>
+        <w:pStyle w:val="PargrafodaLista"/>
+        <w:numPr>
+          <w:ilvl w:val="0"/>
+          <w:numId w:val="2"/>
+        </w:numPr>
+        <w:ind w:left="1105" w:hanging="357"/>
+      </w:pPr>
+      <w:proofErr w:type="spellStart"/>
+      <w:r>
+        <w:t>Profile</w:t>
+      </w:r>
+      <w:proofErr w:type="spellEnd"/>
+      <w:r>
+        <w:t>, dossiê de capacidades do candidato, permite alterar o mesmo,</w:t>
+      </w:r>
+    </w:p>
+    <w:p>
+      <w:pPr>
+        <w:pStyle w:val="PargrafodaLista"/>
+        <w:numPr>
+          <w:ilvl w:val="0"/>
+          <w:numId w:val="2"/>
+        </w:numPr>
+        <w:ind w:left="1105" w:hanging="357"/>
+      </w:pPr>
+      <w:r>
+        <w:t>Tutorial, uma página de tutorial que explica algumas características do currículo e dossiê,</w:t>
+      </w:r>
+    </w:p>
+    <w:p>
+      <w:pPr>
+        <w:pStyle w:val="PargrafodaLista"/>
+        <w:numPr>
+          <w:ilvl w:val="0"/>
+          <w:numId w:val="2"/>
+        </w:numPr>
+        <w:ind w:left="1105" w:hanging="357"/>
+      </w:pPr>
+      <w:proofErr w:type="spellStart"/>
+      <w:r>
+        <w:t>Applications</w:t>
+      </w:r>
+      <w:proofErr w:type="spellEnd"/>
+      <w:r>
+        <w:t>, aplicações a vagas existentes que o candidato esta aplicado,</w:t>
+      </w:r>
+    </w:p>
+    <w:p>
+      <w:pPr>
+        <w:pStyle w:val="PargrafodaLista"/>
+        <w:numPr>
+          <w:ilvl w:val="0"/>
+          <w:numId w:val="2"/>
+        </w:numPr>
+        <w:ind w:left="1105" w:hanging="357"/>
+      </w:pPr>
+      <w:proofErr w:type="spellStart"/>
+      <w:r>
+        <w:t>Vacancies</w:t>
+      </w:r>
+      <w:proofErr w:type="spellEnd"/>
+      <w:r>
+        <w:t>, vagas disponíveis que o candidato ainda não se aplicou,</w:t>
+      </w:r>
+    </w:p>
+    <w:p>
+      <w:pPr>
+        <w:pStyle w:val="PargrafodaLista"/>
+        <w:numPr>
+          <w:ilvl w:val="1"/>
+          <w:numId w:val="2"/>
+        </w:numPr>
+        <w:ind w:left="1786" w:hanging="357"/>
+      </w:pPr>
+      <w:r>
+        <w:t>Nota: a página permite uma pesquisa inteligente de vagas.</w:t>
+      </w:r>
+    </w:p>
+    <w:p>
+      <w:pPr>
+        <w:pStyle w:val="PargrafodaLista"/>
+        <w:numPr>
+          <w:ilvl w:val="0"/>
+          <w:numId w:val="2"/>
+        </w:numPr>
+        <w:ind w:left="1105" w:hanging="357"/>
+      </w:pPr>
+      <w:proofErr w:type="spellStart"/>
+      <w:r>
+        <w:t>Availability</w:t>
+      </w:r>
+      <w:proofErr w:type="spellEnd"/>
+      <w:r>
+        <w:t>, com esta página o candidato pode demonstrar a sua disponibilidade para entrevista.</w:t>
+      </w:r>
+      <w:commentRangeEnd w:id="0"/>
+      <w:r>
+        <w:rPr>
+          <w:rStyle w:val="Refdecomentrio"/>
+        </w:rPr>
+        <w:commentReference w:id="0"/>
+      </w:r>
+    </w:p>
+    <w:p>
+      <w:pPr>
+        <w:rPr>
+          <w:color w:val="FF0000"/>
+        </w:rPr>
+      </w:pPr>
+      <w:bookmarkStart w:id="1" w:name="_GoBack"/>
+      <w:bookmarkEnd w:id="1"/>
     </w:p>
     <w:sectPr>
       <w:pgSz w:w="11906" w:h="16838"/>
@@ -476,6 +1252,284 @@
     </w:sectPr>
   </w:body>
 </w:document>
+</file>
+
+<file path=word/comments.xml><?xml version="1.0" encoding="utf-8"?>
+<w:comments xmlns:wpc="http://schemas.microsoft.com/office/word/2010/wordprocessingCanvas" xmlns:cx="http://schemas.microsoft.com/office/drawing/2014/chartex" xmlns:cx1="http://schemas.microsoft.com/office/drawing/2015/9/8/chartex" xmlns:cx2="http://schemas.microsoft.com/office/drawing/2015/10/21/chartex" xmlns:cx3="http://schemas.microsoft.com/office/drawing/2016/5/9/chartex" xmlns:cx4="http://schemas.microsoft.com/office/drawing/2016/5/10/chartex" xmlns:cx5="http://schemas.microsoft.com/office/drawing/2016/5/11/chartex" xmlns:cx6="http://schemas.microsoft.com/office/drawing/2016/5/12/chartex" xmlns:cx7="http://schemas.microsoft.com/office/drawing/2016/5/13/chartex" xmlns:cx8="http://schemas.microsoft.com/office/drawing/2016/5/14/chartex" xmlns:mc="http://schemas.openxmlformats.org/markup-compatibility/2006" xmlns:aink="http://schemas.microsoft.com/office/drawing/2016/ink" xmlns:am3d="http://schemas.microsoft.com/office/drawing/2017/model3d" xmlns:o="urn:schemas-microsoft-com:office:office" xmlns:r="http://schemas.openxmlformats.org/officeDocument/2006/relationships" xmlns:m="http://schemas.openxmlformats.org/officeDocument/2006/math" xmlns:v="urn:schemas-microsoft-com:vml" xmlns:wp14="http://schemas.microsoft.com/office/word/2010/wordprocessingDrawing" xmlns:wp="http://schemas.openxmlformats.org/drawingml/2006/wordprocessingDrawing" xmlns:w10="urn:schemas-microsoft-com:office:word" xmlns:w="http://schemas.openxmlformats.org/wordprocessingml/2006/main" xmlns:w14="http://schemas.microsoft.com/office/word/2010/wordml" xmlns:w15="http://schemas.microsoft.com/office/word/2012/wordml" xmlns:w16cid="http://schemas.microsoft.com/office/word/2016/wordml/cid" xmlns:w16se="http://schemas.microsoft.com/office/word/2015/wordml/symex" xmlns:wpg="http://schemas.microsoft.com/office/word/2010/wordprocessingGroup" xmlns:wpi="http://schemas.microsoft.com/office/word/2010/wordprocessingInk" xmlns:wne="http://schemas.microsoft.com/office/word/2006/wordml" xmlns:wps="http://schemas.microsoft.com/office/word/2010/wordprocessingShape" mc:Ignorable="w14 w15 w16se w16cid wp14">
+  <w:comment w:id="0" w:author="Diogo Aires" w:date="2018-04-27T20:57:00Z" w:initials="DA">
+    <w:p>
+      <w:pPr>
+        <w:pStyle w:val="Textodecomentrio"/>
+      </w:pPr>
+      <w:r>
+        <w:rPr>
+          <w:rStyle w:val="Refdecomentrio"/>
+        </w:rPr>
+        <w:annotationRef/>
+      </w:r>
+      <w:r>
+        <w:t>Achas que devemos colocar isto no capitulo de desenvolvimento?</w:t>
+      </w:r>
+    </w:p>
+  </w:comment>
+</w:comments>
+</file>
+
+<file path=word/commentsExtended.xml><?xml version="1.0" encoding="utf-8"?>
+<w15:commentsEx xmlns:wpc="http://schemas.microsoft.com/office/word/2010/wordprocessingCanvas" xmlns:cx="http://schemas.microsoft.com/office/drawing/2014/chartex" xmlns:cx1="http://schemas.microsoft.com/office/drawing/2015/9/8/chartex" xmlns:cx2="http://schemas.microsoft.com/office/drawing/2015/10/21/chartex" xmlns:cx3="http://schemas.microsoft.com/office/drawing/2016/5/9/chartex" xmlns:cx4="http://schemas.microsoft.com/office/drawing/2016/5/10/chartex" xmlns:cx5="http://schemas.microsoft.com/office/drawing/2016/5/11/chartex" xmlns:cx6="http://schemas.microsoft.com/office/drawing/2016/5/12/chartex" xmlns:cx7="http://schemas.microsoft.com/office/drawing/2016/5/13/chartex" xmlns:cx8="http://schemas.microsoft.com/office/drawing/2016/5/14/chartex" xmlns:mc="http://schemas.openxmlformats.org/markup-compatibility/2006" xmlns:aink="http://schemas.microsoft.com/office/drawing/2016/ink" xmlns:am3d="http://schemas.microsoft.com/office/drawing/2017/model3d" xmlns:o="urn:schemas-microsoft-com:office:office" xmlns:r="http://schemas.openxmlformats.org/officeDocument/2006/relationships" xmlns:m="http://schemas.openxmlformats.org/officeDocument/2006/math" xmlns:v="urn:schemas-microsoft-com:vml" xmlns:wp14="http://schemas.microsoft.com/office/word/2010/wordprocessingDrawing" xmlns:wp="http://schemas.openxmlformats.org/drawingml/2006/wordprocessingDrawing" xmlns:w10="urn:schemas-microsoft-com:office:word" xmlns:w="http://schemas.openxmlformats.org/wordprocessingml/2006/main" xmlns:w14="http://schemas.microsoft.com/office/word/2010/wordml" xmlns:w15="http://schemas.microsoft.com/office/word/2012/wordml" xmlns:w16cid="http://schemas.microsoft.com/office/word/2016/wordml/cid" xmlns:w16se="http://schemas.microsoft.com/office/word/2015/wordml/symex" xmlns:wpg="http://schemas.microsoft.com/office/word/2010/wordprocessingGroup" xmlns:wpi="http://schemas.microsoft.com/office/word/2010/wordprocessingInk" xmlns:wne="http://schemas.microsoft.com/office/word/2006/wordml" xmlns:wps="http://schemas.microsoft.com/office/word/2010/wordprocessingShape" mc:Ignorable="w14 w15 w16se w16cid wp14">
+  <w15:commentEx w15:paraId="7C7ABCF8" w15:done="0"/>
+</w15:commentsEx>
+</file>
+
+<file path=word/commentsIds.xml><?xml version="1.0" encoding="utf-8"?>
+<w16cid:commentsIds xmlns:wpc="http://schemas.microsoft.com/office/word/2010/wordprocessingCanvas" xmlns:cx="http://schemas.microsoft.com/office/drawing/2014/chartex" xmlns:cx1="http://schemas.microsoft.com/office/drawing/2015/9/8/chartex" xmlns:cx2="http://schemas.microsoft.com/office/drawing/2015/10/21/chartex" xmlns:cx3="http://schemas.microsoft.com/office/drawing/2016/5/9/chartex" xmlns:cx4="http://schemas.microsoft.com/office/drawing/2016/5/10/chartex" xmlns:cx5="http://schemas.microsoft.com/office/drawing/2016/5/11/chartex" xmlns:cx6="http://schemas.microsoft.com/office/drawing/2016/5/12/chartex" xmlns:cx7="http://schemas.microsoft.com/office/drawing/2016/5/13/chartex" xmlns:cx8="http://schemas.microsoft.com/office/drawing/2016/5/14/chartex" xmlns:mc="http://schemas.openxmlformats.org/markup-compatibility/2006" xmlns:aink="http://schemas.microsoft.com/office/drawing/2016/ink" xmlns:am3d="http://schemas.microsoft.com/office/drawing/2017/model3d" xmlns:o="urn:schemas-microsoft-com:office:office" xmlns:r="http://schemas.openxmlformats.org/officeDocument/2006/relationships" xmlns:m="http://schemas.openxmlformats.org/officeDocument/2006/math" xmlns:v="urn:schemas-microsoft-com:vml" xmlns:wp14="http://schemas.microsoft.com/office/word/2010/wordprocessingDrawing" xmlns:wp="http://schemas.openxmlformats.org/drawingml/2006/wordprocessingDrawing" xmlns:w10="urn:schemas-microsoft-com:office:word" xmlns:w="http://schemas.openxmlformats.org/wordprocessingml/2006/main" xmlns:w14="http://schemas.microsoft.com/office/word/2010/wordml" xmlns:w15="http://schemas.microsoft.com/office/word/2012/wordml" xmlns:w16cid="http://schemas.microsoft.com/office/word/2016/wordml/cid" xmlns:w16se="http://schemas.microsoft.com/office/word/2015/wordml/symex" xmlns:wpg="http://schemas.microsoft.com/office/word/2010/wordprocessingGroup" xmlns:wpi="http://schemas.microsoft.com/office/word/2010/wordprocessingInk" xmlns:wne="http://schemas.microsoft.com/office/word/2006/wordml" xmlns:wps="http://schemas.microsoft.com/office/word/2010/wordprocessingShape" mc:Ignorable="w14 w15 w16se w16cid wp14">
+  <w16cid:commentId w16cid:paraId="7C7ABCF8" w16cid:durableId="1E8E0D4A"/>
+</w16cid:commentsIds>
+</file>
+
+<file path=word/numbering.xml><?xml version="1.0" encoding="utf-8"?>
+<w:numbering xmlns:wpc="http://schemas.microsoft.com/office/word/2010/wordprocessingCanvas" xmlns:cx="http://schemas.microsoft.com/office/drawing/2014/chartex" xmlns:cx1="http://schemas.microsoft.com/office/drawing/2015/9/8/chartex" xmlns:cx2="http://schemas.microsoft.com/office/drawing/2015/10/21/chartex" xmlns:cx3="http://schemas.microsoft.com/office/drawing/2016/5/9/chartex" xmlns:cx4="http://schemas.microsoft.com/office/drawing/2016/5/10/chartex" xmlns:cx5="http://schemas.microsoft.com/office/drawing/2016/5/11/chartex" xmlns:cx6="http://schemas.microsoft.com/office/drawing/2016/5/12/chartex" xmlns:cx7="http://schemas.microsoft.com/office/drawing/2016/5/13/chartex" xmlns:cx8="http://schemas.microsoft.com/office/drawing/2016/5/14/chartex" xmlns:mc="http://schemas.openxmlformats.org/markup-compatibility/2006" xmlns:aink="http://schemas.microsoft.com/office/drawing/2016/ink" xmlns:am3d="http://schemas.microsoft.com/office/drawing/2017/model3d" xmlns:o="urn:schemas-microsoft-com:office:office" xmlns:r="http://schemas.openxmlformats.org/officeDocument/2006/relationships" xmlns:m="http://schemas.openxmlformats.org/officeDocument/2006/math" xmlns:v="urn:schemas-microsoft-com:vml" xmlns:wp14="http://schemas.microsoft.com/office/word/2010/wordprocessingDrawing" xmlns:wp="http://schemas.openxmlformats.org/drawingml/2006/wordprocessingDrawing" xmlns:w10="urn:schemas-microsoft-com:office:word" xmlns:w="http://schemas.openxmlformats.org/wordprocessingml/2006/main" xmlns:w14="http://schemas.microsoft.com/office/word/2010/wordml" xmlns:w15="http://schemas.microsoft.com/office/word/2012/wordml" xmlns:w16cid="http://schemas.microsoft.com/office/word/2016/wordml/cid" xmlns:w16se="http://schemas.microsoft.com/office/word/2015/wordml/symex" xmlns:wpg="http://schemas.microsoft.com/office/word/2010/wordprocessingGroup" xmlns:wpi="http://schemas.microsoft.com/office/word/2010/wordprocessingInk" xmlns:wne="http://schemas.microsoft.com/office/word/2006/wordml" xmlns:wps="http://schemas.microsoft.com/office/word/2010/wordprocessingShape" mc:Ignorable="w14 w15 w16se w16cid wp14">
+  <w:abstractNum w:abstractNumId="0" w15:restartNumberingAfterBreak="0">
+    <w:nsid w:val="4B0550B4"/>
+    <w:multiLevelType w:val="hybridMultilevel"/>
+    <w:tmpl w:val="AA786852"/>
+    <w:lvl w:ilvl="0" w:tplc="08160001">
+      <w:start w:val="1"/>
+      <w:numFmt w:val="bullet"/>
+      <w:lvlText w:val=""/>
+      <w:lvlJc w:val="left"/>
+      <w:pPr>
+        <w:ind w:left="1425" w:hanging="360"/>
+      </w:pPr>
+      <w:rPr>
+        <w:rFonts w:ascii="Symbol" w:hAnsi="Symbol" w:hint="default"/>
+      </w:rPr>
+    </w:lvl>
+    <w:lvl w:ilvl="1" w:tplc="08160003">
+      <w:start w:val="1"/>
+      <w:numFmt w:val="bullet"/>
+      <w:lvlText w:val="o"/>
+      <w:lvlJc w:val="left"/>
+      <w:pPr>
+        <w:ind w:left="2145" w:hanging="360"/>
+      </w:pPr>
+      <w:rPr>
+        <w:rFonts w:ascii="Courier New" w:hAnsi="Courier New" w:cs="Courier New" w:hint="default"/>
+      </w:rPr>
+    </w:lvl>
+    <w:lvl w:ilvl="2" w:tplc="08160005" w:tentative="1">
+      <w:start w:val="1"/>
+      <w:numFmt w:val="bullet"/>
+      <w:lvlText w:val=""/>
+      <w:lvlJc w:val="left"/>
+      <w:pPr>
+        <w:ind w:left="2865" w:hanging="360"/>
+      </w:pPr>
+      <w:rPr>
+        <w:rFonts w:ascii="Wingdings" w:hAnsi="Wingdings" w:hint="default"/>
+      </w:rPr>
+    </w:lvl>
+    <w:lvl w:ilvl="3" w:tplc="08160001" w:tentative="1">
+      <w:start w:val="1"/>
+      <w:numFmt w:val="bullet"/>
+      <w:lvlText w:val=""/>
+      <w:lvlJc w:val="left"/>
+      <w:pPr>
+        <w:ind w:left="3585" w:hanging="360"/>
+      </w:pPr>
+      <w:rPr>
+        <w:rFonts w:ascii="Symbol" w:hAnsi="Symbol" w:hint="default"/>
+      </w:rPr>
+    </w:lvl>
+    <w:lvl w:ilvl="4" w:tplc="08160003" w:tentative="1">
+      <w:start w:val="1"/>
+      <w:numFmt w:val="bullet"/>
+      <w:lvlText w:val="o"/>
+      <w:lvlJc w:val="left"/>
+      <w:pPr>
+        <w:ind w:left="4305" w:hanging="360"/>
+      </w:pPr>
+      <w:rPr>
+        <w:rFonts w:ascii="Courier New" w:hAnsi="Courier New" w:cs="Courier New" w:hint="default"/>
+      </w:rPr>
+    </w:lvl>
+    <w:lvl w:ilvl="5" w:tplc="08160005" w:tentative="1">
+      <w:start w:val="1"/>
+      <w:numFmt w:val="bullet"/>
+      <w:lvlText w:val=""/>
+      <w:lvlJc w:val="left"/>
+      <w:pPr>
+        <w:ind w:left="5025" w:hanging="360"/>
+      </w:pPr>
+      <w:rPr>
+        <w:rFonts w:ascii="Wingdings" w:hAnsi="Wingdings" w:hint="default"/>
+      </w:rPr>
+    </w:lvl>
+    <w:lvl w:ilvl="6" w:tplc="08160001" w:tentative="1">
+      <w:start w:val="1"/>
+      <w:numFmt w:val="bullet"/>
+      <w:lvlText w:val=""/>
+      <w:lvlJc w:val="left"/>
+      <w:pPr>
+        <w:ind w:left="5745" w:hanging="360"/>
+      </w:pPr>
+      <w:rPr>
+        <w:rFonts w:ascii="Symbol" w:hAnsi="Symbol" w:hint="default"/>
+      </w:rPr>
+    </w:lvl>
+    <w:lvl w:ilvl="7" w:tplc="08160003" w:tentative="1">
+      <w:start w:val="1"/>
+      <w:numFmt w:val="bullet"/>
+      <w:lvlText w:val="o"/>
+      <w:lvlJc w:val="left"/>
+      <w:pPr>
+        <w:ind w:left="6465" w:hanging="360"/>
+      </w:pPr>
+      <w:rPr>
+        <w:rFonts w:ascii="Courier New" w:hAnsi="Courier New" w:cs="Courier New" w:hint="default"/>
+      </w:rPr>
+    </w:lvl>
+    <w:lvl w:ilvl="8" w:tplc="08160005" w:tentative="1">
+      <w:start w:val="1"/>
+      <w:numFmt w:val="bullet"/>
+      <w:lvlText w:val=""/>
+      <w:lvlJc w:val="left"/>
+      <w:pPr>
+        <w:ind w:left="7185" w:hanging="360"/>
+      </w:pPr>
+      <w:rPr>
+        <w:rFonts w:ascii="Wingdings" w:hAnsi="Wingdings" w:hint="default"/>
+      </w:rPr>
+    </w:lvl>
+  </w:abstractNum>
+  <w:abstractNum w:abstractNumId="1" w15:restartNumberingAfterBreak="0">
+    <w:nsid w:val="707922B1"/>
+    <w:multiLevelType w:val="hybridMultilevel"/>
+    <w:tmpl w:val="2B4098A4"/>
+    <w:lvl w:ilvl="0" w:tplc="08160001">
+      <w:start w:val="1"/>
+      <w:numFmt w:val="bullet"/>
+      <w:lvlText w:val=""/>
+      <w:lvlJc w:val="left"/>
+      <w:pPr>
+        <w:ind w:left="1428" w:hanging="360"/>
+      </w:pPr>
+      <w:rPr>
+        <w:rFonts w:ascii="Symbol" w:hAnsi="Symbol" w:hint="default"/>
+      </w:rPr>
+    </w:lvl>
+    <w:lvl w:ilvl="1" w:tplc="08160003">
+      <w:start w:val="1"/>
+      <w:numFmt w:val="bullet"/>
+      <w:lvlText w:val="o"/>
+      <w:lvlJc w:val="left"/>
+      <w:pPr>
+        <w:ind w:left="2148" w:hanging="360"/>
+      </w:pPr>
+      <w:rPr>
+        <w:rFonts w:ascii="Courier New" w:hAnsi="Courier New" w:cs="Courier New" w:hint="default"/>
+      </w:rPr>
+    </w:lvl>
+    <w:lvl w:ilvl="2" w:tplc="08160005" w:tentative="1">
+      <w:start w:val="1"/>
+      <w:numFmt w:val="bullet"/>
+      <w:lvlText w:val=""/>
+      <w:lvlJc w:val="left"/>
+      <w:pPr>
+        <w:ind w:left="2868" w:hanging="360"/>
+      </w:pPr>
+      <w:rPr>
+        <w:rFonts w:ascii="Wingdings" w:hAnsi="Wingdings" w:hint="default"/>
+      </w:rPr>
+    </w:lvl>
+    <w:lvl w:ilvl="3" w:tplc="08160001" w:tentative="1">
+      <w:start w:val="1"/>
+      <w:numFmt w:val="bullet"/>
+      <w:lvlText w:val=""/>
+      <w:lvlJc w:val="left"/>
+      <w:pPr>
+        <w:ind w:left="3588" w:hanging="360"/>
+      </w:pPr>
+      <w:rPr>
+        <w:rFonts w:ascii="Symbol" w:hAnsi="Symbol" w:hint="default"/>
+      </w:rPr>
+    </w:lvl>
+    <w:lvl w:ilvl="4" w:tplc="08160003" w:tentative="1">
+      <w:start w:val="1"/>
+      <w:numFmt w:val="bullet"/>
+      <w:lvlText w:val="o"/>
+      <w:lvlJc w:val="left"/>
+      <w:pPr>
+        <w:ind w:left="4308" w:hanging="360"/>
+      </w:pPr>
+      <w:rPr>
+        <w:rFonts w:ascii="Courier New" w:hAnsi="Courier New" w:cs="Courier New" w:hint="default"/>
+      </w:rPr>
+    </w:lvl>
+    <w:lvl w:ilvl="5" w:tplc="08160005" w:tentative="1">
+      <w:start w:val="1"/>
+      <w:numFmt w:val="bullet"/>
+      <w:lvlText w:val=""/>
+      <w:lvlJc w:val="left"/>
+      <w:pPr>
+        <w:ind w:left="5028" w:hanging="360"/>
+      </w:pPr>
+      <w:rPr>
+        <w:rFonts w:ascii="Wingdings" w:hAnsi="Wingdings" w:hint="default"/>
+      </w:rPr>
+    </w:lvl>
+    <w:lvl w:ilvl="6" w:tplc="08160001" w:tentative="1">
+      <w:start w:val="1"/>
+      <w:numFmt w:val="bullet"/>
+      <w:lvlText w:val=""/>
+      <w:lvlJc w:val="left"/>
+      <w:pPr>
+        <w:ind w:left="5748" w:hanging="360"/>
+      </w:pPr>
+      <w:rPr>
+        <w:rFonts w:ascii="Symbol" w:hAnsi="Symbol" w:hint="default"/>
+      </w:rPr>
+    </w:lvl>
+    <w:lvl w:ilvl="7" w:tplc="08160003" w:tentative="1">
+      <w:start w:val="1"/>
+      <w:numFmt w:val="bullet"/>
+      <w:lvlText w:val="o"/>
+      <w:lvlJc w:val="left"/>
+      <w:pPr>
+        <w:ind w:left="6468" w:hanging="360"/>
+      </w:pPr>
+      <w:rPr>
+        <w:rFonts w:ascii="Courier New" w:hAnsi="Courier New" w:cs="Courier New" w:hint="default"/>
+      </w:rPr>
+    </w:lvl>
+    <w:lvl w:ilvl="8" w:tplc="08160005" w:tentative="1">
+      <w:start w:val="1"/>
+      <w:numFmt w:val="bullet"/>
+      <w:lvlText w:val=""/>
+      <w:lvlJc w:val="left"/>
+      <w:pPr>
+        <w:ind w:left="7188" w:hanging="360"/>
+      </w:pPr>
+      <w:rPr>
+        <w:rFonts w:ascii="Wingdings" w:hAnsi="Wingdings" w:hint="default"/>
+      </w:rPr>
+    </w:lvl>
+  </w:abstractNum>
+  <w:num w:numId="1">
+    <w:abstractNumId w:val="0"/>
+  </w:num>
+  <w:num w:numId="2">
+    <w:abstractNumId w:val="1"/>
+  </w:num>
+</w:numbering>
+</file>
+
+<file path=word/people.xml><?xml version="1.0" encoding="utf-8"?>
+<w15:people xmlns:wpc="http://schemas.microsoft.com/office/word/2010/wordprocessingCanvas" xmlns:cx="http://schemas.microsoft.com/office/drawing/2014/chartex" xmlns:cx1="http://schemas.microsoft.com/office/drawing/2015/9/8/chartex" xmlns:cx2="http://schemas.microsoft.com/office/drawing/2015/10/21/chartex" xmlns:cx3="http://schemas.microsoft.com/office/drawing/2016/5/9/chartex" xmlns:cx4="http://schemas.microsoft.com/office/drawing/2016/5/10/chartex" xmlns:cx5="http://schemas.microsoft.com/office/drawing/2016/5/11/chartex" xmlns:cx6="http://schemas.microsoft.com/office/drawing/2016/5/12/chartex" xmlns:cx7="http://schemas.microsoft.com/office/drawing/2016/5/13/chartex" xmlns:cx8="http://schemas.microsoft.com/office/drawing/2016/5/14/chartex" xmlns:mc="http://schemas.openxmlformats.org/markup-compatibility/2006" xmlns:aink="http://schemas.microsoft.com/office/drawing/2016/ink" xmlns:am3d="http://schemas.microsoft.com/office/drawing/2017/model3d" xmlns:o="urn:schemas-microsoft-com:office:office" xmlns:r="http://schemas.openxmlformats.org/officeDocument/2006/relationships" xmlns:m="http://schemas.openxmlformats.org/officeDocument/2006/math" xmlns:v="urn:schemas-microsoft-com:vml" xmlns:wp14="http://schemas.microsoft.com/office/word/2010/wordprocessingDrawing" xmlns:wp="http://schemas.openxmlformats.org/drawingml/2006/wordprocessingDrawing" xmlns:w10="urn:schemas-microsoft-com:office:word" xmlns:w="http://schemas.openxmlformats.org/wordprocessingml/2006/main" xmlns:w14="http://schemas.microsoft.com/office/word/2010/wordml" xmlns:w15="http://schemas.microsoft.com/office/word/2012/wordml" xmlns:w16cid="http://schemas.microsoft.com/office/word/2016/wordml/cid" xmlns:w16se="http://schemas.microsoft.com/office/word/2015/wordml/symex" xmlns:wpg="http://schemas.microsoft.com/office/word/2010/wordprocessingGroup" xmlns:wpi="http://schemas.microsoft.com/office/word/2010/wordprocessingInk" xmlns:wne="http://schemas.microsoft.com/office/word/2006/wordml" xmlns:wps="http://schemas.microsoft.com/office/word/2010/wordprocessingShape" mc:Ignorable="w14 w15 w16se w16cid wp14">
+  <w15:person w15:author="Diogo Aires">
+    <w15:presenceInfo w15:providerId="Windows Live" w15:userId="da9c2eabdd63d30b"/>
+  </w15:person>
+</w15:people>
 </file>
 
 <file path=word/styles.xml><?xml version="1.0" encoding="utf-8"?>
@@ -921,6 +1975,88 @@
     <w:basedOn w:val="Tipodeletrapredefinidodopargrafo"/>
     <w:rsid w:val="005E2816"/>
   </w:style>
+  <w:style w:type="paragraph" w:styleId="PargrafodaLista">
+    <w:name w:val="List Paragraph"/>
+    <w:basedOn w:val="Normal"/>
+    <w:uiPriority w:val="34"/>
+    <w:qFormat/>
+    <w:rsid w:val="00956FA3"/>
+    <w:pPr>
+      <w:ind w:left="720"/>
+      <w:contextualSpacing/>
+    </w:pPr>
+  </w:style>
+  <w:style w:type="character" w:styleId="Refdecomentrio">
+    <w:name w:val="annotation reference"/>
+    <w:basedOn w:val="Tipodeletrapredefinidodopargrafo"/>
+    <w:uiPriority w:val="99"/>
+    <w:semiHidden/>
+    <w:unhideWhenUsed/>
+    <w:rsid w:val="00956FA3"/>
+    <w:rPr>
+      <w:sz w:val="16"/>
+      <w:szCs w:val="16"/>
+    </w:rPr>
+  </w:style>
+  <w:style w:type="paragraph" w:styleId="Textodecomentrio">
+    <w:name w:val="annotation text"/>
+    <w:basedOn w:val="Normal"/>
+    <w:link w:val="TextodecomentrioCarter"/>
+    <w:uiPriority w:val="99"/>
+    <w:semiHidden/>
+    <w:unhideWhenUsed/>
+    <w:rsid w:val="00956FA3"/>
+    <w:pPr>
+      <w:spacing w:line="240" w:lineRule="auto"/>
+    </w:pPr>
+    <w:rPr>
+      <w:sz w:val="20"/>
+      <w:szCs w:val="20"/>
+    </w:rPr>
+  </w:style>
+  <w:style w:type="character" w:customStyle="1" w:styleId="TextodecomentrioCarter">
+    <w:name w:val="Texto de comentário Caráter"/>
+    <w:basedOn w:val="Tipodeletrapredefinidodopargrafo"/>
+    <w:link w:val="Textodecomentrio"/>
+    <w:uiPriority w:val="99"/>
+    <w:semiHidden/>
+    <w:rsid w:val="00956FA3"/>
+    <w:rPr>
+      <w:rFonts w:ascii="Times New Roman" w:hAnsi="Times New Roman"/>
+      <w:sz w:val="20"/>
+      <w:szCs w:val="20"/>
+    </w:rPr>
+  </w:style>
+  <w:style w:type="paragraph" w:styleId="Textodebalo">
+    <w:name w:val="Balloon Text"/>
+    <w:basedOn w:val="Normal"/>
+    <w:link w:val="TextodebaloCarter"/>
+    <w:uiPriority w:val="99"/>
+    <w:semiHidden/>
+    <w:unhideWhenUsed/>
+    <w:rsid w:val="00956FA3"/>
+    <w:pPr>
+      <w:spacing w:line="240" w:lineRule="auto"/>
+    </w:pPr>
+    <w:rPr>
+      <w:rFonts w:ascii="Segoe UI" w:hAnsi="Segoe UI" w:cs="Segoe UI"/>
+      <w:sz w:val="18"/>
+      <w:szCs w:val="18"/>
+    </w:rPr>
+  </w:style>
+  <w:style w:type="character" w:customStyle="1" w:styleId="TextodebaloCarter">
+    <w:name w:val="Texto de balão Caráter"/>
+    <w:basedOn w:val="Tipodeletrapredefinidodopargrafo"/>
+    <w:link w:val="Textodebalo"/>
+    <w:uiPriority w:val="99"/>
+    <w:semiHidden/>
+    <w:rsid w:val="00956FA3"/>
+    <w:rPr>
+      <w:rFonts w:ascii="Segoe UI" w:hAnsi="Segoe UI" w:cs="Segoe UI"/>
+      <w:sz w:val="18"/>
+      <w:szCs w:val="18"/>
+    </w:rPr>
+  </w:style>
 </w:styles>
 </file>
 

</xml_diff>